<commit_message>
Added things to TODO document, removed TODO things in Minigin.cpp
</commit_message>
<xml_diff>
--- a/Minigin_TODO.docx
+++ b/Minigin_TODO.docx
@@ -21,32 +21,9 @@
         <w:pStyle w:val="ListParagraph"/>
         <w:numPr>
           <w:ilvl w:val="0"/>
-          <w:numId w:val="1"/>
+          <w:numId w:val="5"/>
         </w:numPr>
       </w:pPr>
-      <w:r>
-        <w:t xml:space="preserve">add </w:t>
-      </w:r>
-      <w:proofErr w:type="gramStart"/>
-      <w:r>
-        <w:t>Start(</w:t>
-      </w:r>
-      <w:proofErr w:type="gramEnd"/>
-      <w:r>
-        <w:t>), called after everything is made (no need for IsInitialized in Update() functions)</w:t>
-      </w:r>
-    </w:p>
-    <w:p>
-      <w:pPr>
-        <w:pStyle w:val="ListParagraph"/>
-        <w:numPr>
-          <w:ilvl w:val="0"/>
-          <w:numId w:val="1"/>
-        </w:numPr>
-      </w:pPr>
-      <w:r>
-        <w:t>remove “component type”</w:t>
-      </w:r>
     </w:p>
     <w:p>
       <w:pPr>
@@ -76,6 +53,72 @@
       </w:r>
       <w:r>
         <w:t xml:space="preserve"> if </w:t>
+      </w:r>
+    </w:p>
+    <w:p/>
+    <w:p>
+      <w:r>
+        <w:t>Minigin:</w:t>
+      </w:r>
+    </w:p>
+    <w:p>
+      <w:pPr>
+        <w:pStyle w:val="ListParagraph"/>
+        <w:numPr>
+          <w:ilvl w:val="0"/>
+          <w:numId w:val="3"/>
+        </w:numPr>
+      </w:pPr>
+      <w:r>
+        <w:t>Add fail safes to LoadScene()</w:t>
+      </w:r>
+    </w:p>
+    <w:p>
+      <w:pPr>
+        <w:pStyle w:val="ListParagraph"/>
+        <w:numPr>
+          <w:ilvl w:val="0"/>
+          <w:numId w:val="3"/>
+        </w:numPr>
+      </w:pPr>
+      <w:r>
+        <w:t>Improve InputManager</w:t>
+      </w:r>
+    </w:p>
+    <w:p>
+      <w:pPr>
+        <w:pStyle w:val="ListParagraph"/>
+        <w:numPr>
+          <w:ilvl w:val="0"/>
+          <w:numId w:val="3"/>
+        </w:numPr>
+      </w:pPr>
+      <w:r>
+        <w:t>Fix keyboard input</w:t>
+      </w:r>
+    </w:p>
+    <w:p>
+      <w:pPr>
+        <w:pStyle w:val="ListParagraph"/>
+        <w:numPr>
+          <w:ilvl w:val="0"/>
+          <w:numId w:val="3"/>
+        </w:numPr>
+      </w:pPr>
+      <w:r>
+        <w:t>Add prefab game objects</w:t>
+      </w:r>
+    </w:p>
+    <w:p>
+      <w:pPr>
+        <w:pStyle w:val="ListParagraph"/>
+        <w:numPr>
+          <w:ilvl w:val="0"/>
+          <w:numId w:val="3"/>
+        </w:numPr>
+      </w:pPr>
+      <w:r>
+        <w:t>Instead of throw std::runtime_error in code, make a static Logger class that does this</w:t>
       </w:r>
     </w:p>
     <w:sectPr>
@@ -91,9 +134,235 @@
 <file path=word/numbering.xml><?xml version="1.0" encoding="utf-8"?>
 <w:numbering xmlns:wpc="http://schemas.microsoft.com/office/word/2010/wordprocessingCanvas" xmlns:cx="http://schemas.microsoft.com/office/drawing/2014/chartex" xmlns:cx1="http://schemas.microsoft.com/office/drawing/2015/9/8/chartex" xmlns:cx2="http://schemas.microsoft.com/office/drawing/2015/10/21/chartex" xmlns:cx3="http://schemas.microsoft.com/office/drawing/2016/5/9/chartex" xmlns:cx4="http://schemas.microsoft.com/office/drawing/2016/5/10/chartex" xmlns:cx5="http://schemas.microsoft.com/office/drawing/2016/5/11/chartex" xmlns:cx6="http://schemas.microsoft.com/office/drawing/2016/5/12/chartex" xmlns:cx7="http://schemas.microsoft.com/office/drawing/2016/5/13/chartex" xmlns:cx8="http://schemas.microsoft.com/office/drawing/2016/5/14/chartex" xmlns:mc="http://schemas.openxmlformats.org/markup-compatibility/2006" xmlns:aink="http://schemas.microsoft.com/office/drawing/2016/ink" xmlns:am3d="http://schemas.microsoft.com/office/drawing/2017/model3d" xmlns:o="urn:schemas-microsoft-com:office:office" xmlns:r="http://schemas.openxmlformats.org/officeDocument/2006/relationships" xmlns:m="http://schemas.openxmlformats.org/officeDocument/2006/math" xmlns:v="urn:schemas-microsoft-com:vml" xmlns:wp14="http://schemas.microsoft.com/office/word/2010/wordprocessingDrawing" xmlns:wp="http://schemas.openxmlformats.org/drawingml/2006/wordprocessingDrawing" xmlns:w10="urn:schemas-microsoft-com:office:word" xmlns:w="http://schemas.openxmlformats.org/wordprocessingml/2006/main" xmlns:w14="http://schemas.microsoft.com/office/word/2010/wordml" xmlns:w15="http://schemas.microsoft.com/office/word/2012/wordml" xmlns:w16cex="http://schemas.microsoft.com/office/word/2018/wordml/cex" xmlns:w16cid="http://schemas.microsoft.com/office/word/2016/wordml/cid" xmlns:w16="http://schemas.microsoft.com/office/word/2018/wordml" xmlns:w16se="http://schemas.microsoft.com/office/word/2015/wordml/symex" xmlns:wpg="http://schemas.microsoft.com/office/word/2010/wordprocessingGroup" xmlns:wpi="http://schemas.microsoft.com/office/word/2010/wordprocessingInk" xmlns:wne="http://schemas.microsoft.com/office/word/2006/wordml" xmlns:wps="http://schemas.microsoft.com/office/word/2010/wordprocessingShape" mc:Ignorable="w14 w15 w16se w16cid w16 w16cex wp14">
   <w:abstractNum w:abstractNumId="0" w15:restartNumberingAfterBreak="0">
+    <w:nsid w:val="12AF76E9"/>
+    <w:multiLevelType w:val="hybridMultilevel"/>
+    <w:tmpl w:val="38D24D38"/>
+    <w:lvl w:ilvl="0" w:tplc="04090001">
+      <w:start w:val="1"/>
+      <w:numFmt w:val="bullet"/>
+      <w:lvlText w:val=""/>
+      <w:lvlJc w:val="left"/>
+      <w:pPr>
+        <w:ind w:left="720" w:hanging="360"/>
+      </w:pPr>
+      <w:rPr>
+        <w:rFonts w:ascii="Symbol" w:hAnsi="Symbol" w:hint="default"/>
+      </w:rPr>
+    </w:lvl>
+    <w:lvl w:ilvl="1" w:tplc="04090003" w:tentative="1">
+      <w:start w:val="1"/>
+      <w:numFmt w:val="bullet"/>
+      <w:lvlText w:val="o"/>
+      <w:lvlJc w:val="left"/>
+      <w:pPr>
+        <w:ind w:left="1440" w:hanging="360"/>
+      </w:pPr>
+      <w:rPr>
+        <w:rFonts w:ascii="Courier New" w:hAnsi="Courier New" w:cs="Courier New" w:hint="default"/>
+      </w:rPr>
+    </w:lvl>
+    <w:lvl w:ilvl="2" w:tplc="04090005" w:tentative="1">
+      <w:start w:val="1"/>
+      <w:numFmt w:val="bullet"/>
+      <w:lvlText w:val=""/>
+      <w:lvlJc w:val="left"/>
+      <w:pPr>
+        <w:ind w:left="2160" w:hanging="360"/>
+      </w:pPr>
+      <w:rPr>
+        <w:rFonts w:ascii="Wingdings" w:hAnsi="Wingdings" w:hint="default"/>
+      </w:rPr>
+    </w:lvl>
+    <w:lvl w:ilvl="3" w:tplc="04090001" w:tentative="1">
+      <w:start w:val="1"/>
+      <w:numFmt w:val="bullet"/>
+      <w:lvlText w:val=""/>
+      <w:lvlJc w:val="left"/>
+      <w:pPr>
+        <w:ind w:left="2880" w:hanging="360"/>
+      </w:pPr>
+      <w:rPr>
+        <w:rFonts w:ascii="Symbol" w:hAnsi="Symbol" w:hint="default"/>
+      </w:rPr>
+    </w:lvl>
+    <w:lvl w:ilvl="4" w:tplc="04090003" w:tentative="1">
+      <w:start w:val="1"/>
+      <w:numFmt w:val="bullet"/>
+      <w:lvlText w:val="o"/>
+      <w:lvlJc w:val="left"/>
+      <w:pPr>
+        <w:ind w:left="3600" w:hanging="360"/>
+      </w:pPr>
+      <w:rPr>
+        <w:rFonts w:ascii="Courier New" w:hAnsi="Courier New" w:cs="Courier New" w:hint="default"/>
+      </w:rPr>
+    </w:lvl>
+    <w:lvl w:ilvl="5" w:tplc="04090005" w:tentative="1">
+      <w:start w:val="1"/>
+      <w:numFmt w:val="bullet"/>
+      <w:lvlText w:val=""/>
+      <w:lvlJc w:val="left"/>
+      <w:pPr>
+        <w:ind w:left="4320" w:hanging="360"/>
+      </w:pPr>
+      <w:rPr>
+        <w:rFonts w:ascii="Wingdings" w:hAnsi="Wingdings" w:hint="default"/>
+      </w:rPr>
+    </w:lvl>
+    <w:lvl w:ilvl="6" w:tplc="04090001" w:tentative="1">
+      <w:start w:val="1"/>
+      <w:numFmt w:val="bullet"/>
+      <w:lvlText w:val=""/>
+      <w:lvlJc w:val="left"/>
+      <w:pPr>
+        <w:ind w:left="5040" w:hanging="360"/>
+      </w:pPr>
+      <w:rPr>
+        <w:rFonts w:ascii="Symbol" w:hAnsi="Symbol" w:hint="default"/>
+      </w:rPr>
+    </w:lvl>
+    <w:lvl w:ilvl="7" w:tplc="04090003" w:tentative="1">
+      <w:start w:val="1"/>
+      <w:numFmt w:val="bullet"/>
+      <w:lvlText w:val="o"/>
+      <w:lvlJc w:val="left"/>
+      <w:pPr>
+        <w:ind w:left="5760" w:hanging="360"/>
+      </w:pPr>
+      <w:rPr>
+        <w:rFonts w:ascii="Courier New" w:hAnsi="Courier New" w:cs="Courier New" w:hint="default"/>
+      </w:rPr>
+    </w:lvl>
+    <w:lvl w:ilvl="8" w:tplc="04090005" w:tentative="1">
+      <w:start w:val="1"/>
+      <w:numFmt w:val="bullet"/>
+      <w:lvlText w:val=""/>
+      <w:lvlJc w:val="left"/>
+      <w:pPr>
+        <w:ind w:left="6480" w:hanging="360"/>
+      </w:pPr>
+      <w:rPr>
+        <w:rFonts w:ascii="Wingdings" w:hAnsi="Wingdings" w:hint="default"/>
+      </w:rPr>
+    </w:lvl>
+  </w:abstractNum>
+  <w:abstractNum w:abstractNumId="1" w15:restartNumberingAfterBreak="0">
+    <w:nsid w:val="347653F6"/>
+    <w:multiLevelType w:val="hybridMultilevel"/>
+    <w:tmpl w:val="9F7AB238"/>
+    <w:lvl w:ilvl="0" w:tplc="04090001">
+      <w:start w:val="1"/>
+      <w:numFmt w:val="bullet"/>
+      <w:lvlText w:val=""/>
+      <w:lvlJc w:val="left"/>
+      <w:pPr>
+        <w:ind w:left="3240" w:hanging="360"/>
+      </w:pPr>
+      <w:rPr>
+        <w:rFonts w:ascii="Symbol" w:hAnsi="Symbol" w:hint="default"/>
+      </w:rPr>
+    </w:lvl>
+    <w:lvl w:ilvl="1" w:tplc="04090003" w:tentative="1">
+      <w:start w:val="1"/>
+      <w:numFmt w:val="bullet"/>
+      <w:lvlText w:val="o"/>
+      <w:lvlJc w:val="left"/>
+      <w:pPr>
+        <w:ind w:left="3960" w:hanging="360"/>
+      </w:pPr>
+      <w:rPr>
+        <w:rFonts w:ascii="Courier New" w:hAnsi="Courier New" w:cs="Courier New" w:hint="default"/>
+      </w:rPr>
+    </w:lvl>
+    <w:lvl w:ilvl="2" w:tplc="04090005" w:tentative="1">
+      <w:start w:val="1"/>
+      <w:numFmt w:val="bullet"/>
+      <w:lvlText w:val=""/>
+      <w:lvlJc w:val="left"/>
+      <w:pPr>
+        <w:ind w:left="4680" w:hanging="360"/>
+      </w:pPr>
+      <w:rPr>
+        <w:rFonts w:ascii="Wingdings" w:hAnsi="Wingdings" w:hint="default"/>
+      </w:rPr>
+    </w:lvl>
+    <w:lvl w:ilvl="3" w:tplc="04090001" w:tentative="1">
+      <w:start w:val="1"/>
+      <w:numFmt w:val="bullet"/>
+      <w:lvlText w:val=""/>
+      <w:lvlJc w:val="left"/>
+      <w:pPr>
+        <w:ind w:left="5400" w:hanging="360"/>
+      </w:pPr>
+      <w:rPr>
+        <w:rFonts w:ascii="Symbol" w:hAnsi="Symbol" w:hint="default"/>
+      </w:rPr>
+    </w:lvl>
+    <w:lvl w:ilvl="4" w:tplc="04090003" w:tentative="1">
+      <w:start w:val="1"/>
+      <w:numFmt w:val="bullet"/>
+      <w:lvlText w:val="o"/>
+      <w:lvlJc w:val="left"/>
+      <w:pPr>
+        <w:ind w:left="6120" w:hanging="360"/>
+      </w:pPr>
+      <w:rPr>
+        <w:rFonts w:ascii="Courier New" w:hAnsi="Courier New" w:cs="Courier New" w:hint="default"/>
+      </w:rPr>
+    </w:lvl>
+    <w:lvl w:ilvl="5" w:tplc="04090005" w:tentative="1">
+      <w:start w:val="1"/>
+      <w:numFmt w:val="bullet"/>
+      <w:lvlText w:val=""/>
+      <w:lvlJc w:val="left"/>
+      <w:pPr>
+        <w:ind w:left="6840" w:hanging="360"/>
+      </w:pPr>
+      <w:rPr>
+        <w:rFonts w:ascii="Wingdings" w:hAnsi="Wingdings" w:hint="default"/>
+      </w:rPr>
+    </w:lvl>
+    <w:lvl w:ilvl="6" w:tplc="04090001" w:tentative="1">
+      <w:start w:val="1"/>
+      <w:numFmt w:val="bullet"/>
+      <w:lvlText w:val=""/>
+      <w:lvlJc w:val="left"/>
+      <w:pPr>
+        <w:ind w:left="7560" w:hanging="360"/>
+      </w:pPr>
+      <w:rPr>
+        <w:rFonts w:ascii="Symbol" w:hAnsi="Symbol" w:hint="default"/>
+      </w:rPr>
+    </w:lvl>
+    <w:lvl w:ilvl="7" w:tplc="04090003" w:tentative="1">
+      <w:start w:val="1"/>
+      <w:numFmt w:val="bullet"/>
+      <w:lvlText w:val="o"/>
+      <w:lvlJc w:val="left"/>
+      <w:pPr>
+        <w:ind w:left="8280" w:hanging="360"/>
+      </w:pPr>
+      <w:rPr>
+        <w:rFonts w:ascii="Courier New" w:hAnsi="Courier New" w:cs="Courier New" w:hint="default"/>
+      </w:rPr>
+    </w:lvl>
+    <w:lvl w:ilvl="8" w:tplc="04090005" w:tentative="1">
+      <w:start w:val="1"/>
+      <w:numFmt w:val="bullet"/>
+      <w:lvlText w:val=""/>
+      <w:lvlJc w:val="left"/>
+      <w:pPr>
+        <w:ind w:left="9000" w:hanging="360"/>
+      </w:pPr>
+      <w:rPr>
+        <w:rFonts w:ascii="Wingdings" w:hAnsi="Wingdings" w:hint="default"/>
+      </w:rPr>
+    </w:lvl>
+  </w:abstractNum>
+  <w:abstractNum w:abstractNumId="2" w15:restartNumberingAfterBreak="0">
     <w:nsid w:val="377F50A4"/>
     <w:multiLevelType w:val="hybridMultilevel"/>
-    <w:tmpl w:val="DD0A686C"/>
+    <w:tmpl w:val="0B2C162A"/>
     <w:lvl w:ilvl="0" w:tplc="04090001">
       <w:start w:val="1"/>
       <w:numFmt w:val="bullet"/>
@@ -106,7 +375,7 @@
         <w:rFonts w:ascii="Symbol" w:hAnsi="Symbol" w:hint="default"/>
       </w:rPr>
     </w:lvl>
-    <w:lvl w:ilvl="1" w:tplc="04090003" w:tentative="1">
+    <w:lvl w:ilvl="1" w:tplc="04090003">
       <w:start w:val="1"/>
       <w:numFmt w:val="bullet"/>
       <w:lvlText w:val="o"/>
@@ -203,7 +472,7 @@
       </w:rPr>
     </w:lvl>
   </w:abstractNum>
-  <w:abstractNum w:abstractNumId="1" w15:restartNumberingAfterBreak="0">
+  <w:abstractNum w:abstractNumId="3" w15:restartNumberingAfterBreak="0">
     <w:nsid w:val="3E5A3E70"/>
     <w:multiLevelType w:val="hybridMultilevel"/>
     <w:tmpl w:val="1A78B9A2"/>
@@ -316,7 +585,7 @@
       </w:rPr>
     </w:lvl>
   </w:abstractNum>
-  <w:abstractNum w:abstractNumId="2" w15:restartNumberingAfterBreak="0">
+  <w:abstractNum w:abstractNumId="4" w15:restartNumberingAfterBreak="0">
     <w:nsid w:val="51C82794"/>
     <w:multiLevelType w:val="hybridMultilevel"/>
     <w:tmpl w:val="28521D3C"/>
@@ -403,12 +672,18 @@
     </w:lvl>
   </w:abstractNum>
   <w:num w:numId="1">
+    <w:abstractNumId w:val="3"/>
+  </w:num>
+  <w:num w:numId="2">
+    <w:abstractNumId w:val="4"/>
+  </w:num>
+  <w:num w:numId="3">
+    <w:abstractNumId w:val="2"/>
+  </w:num>
+  <w:num w:numId="4">
     <w:abstractNumId w:val="1"/>
   </w:num>
-  <w:num w:numId="2">
-    <w:abstractNumId w:val="2"/>
-  </w:num>
-  <w:num w:numId="3">
+  <w:num w:numId="5">
     <w:abstractNumId w:val="0"/>
   </w:num>
 </w:numbering>

</xml_diff>

<commit_message>
Added sound. Added Simple-SDL2-Sound audio library. Added ServiceLocator for sound. Added GameAudio, child of BaseAudio. Changed QBert_Comp, now plays a sound when it loses a live. Added sound file to data folder.
</commit_message>
<xml_diff>
--- a/Minigin_TODO.docx
+++ b/Minigin_TODO.docx
@@ -55,10 +55,9 @@
         <w:t xml:space="preserve"> if </w:t>
       </w:r>
     </w:p>
-    <w:p/>
-    <w:p>
-      <w:r>
-        <w:t>Minigin:</w:t>
+    <w:p>
+      <w:r>
+        <w:t>ServiceLocator:</w:t>
       </w:r>
     </w:p>
     <w:p>
@@ -70,7 +69,12 @@
         </w:numPr>
       </w:pPr>
       <w:r>
-        <w:t>Add fail safes to LoadScene()</w:t>
+        <w:t>Use template?</w:t>
+      </w:r>
+    </w:p>
+    <w:p>
+      <w:r>
+        <w:t>Minigin:</w:t>
       </w:r>
     </w:p>
     <w:p>
@@ -82,7 +86,7 @@
         </w:numPr>
       </w:pPr>
       <w:r>
-        <w:t>Improve InputManager</w:t>
+        <w:t>Add fail safes to LoadScene()</w:t>
       </w:r>
     </w:p>
     <w:p>
@@ -94,7 +98,7 @@
         </w:numPr>
       </w:pPr>
       <w:r>
-        <w:t>Fix keyboard input</w:t>
+        <w:t>Improve InputManager</w:t>
       </w:r>
     </w:p>
     <w:p>
@@ -106,7 +110,7 @@
         </w:numPr>
       </w:pPr>
       <w:r>
-        <w:t>Add prefab game objects</w:t>
+        <w:t>Fix keyboard input</w:t>
       </w:r>
     </w:p>
     <w:p>
@@ -118,7 +122,35 @@
         </w:numPr>
       </w:pPr>
       <w:r>
+        <w:t>Add prefab game objects</w:t>
+      </w:r>
+    </w:p>
+    <w:p>
+      <w:pPr>
+        <w:pStyle w:val="ListParagraph"/>
+        <w:numPr>
+          <w:ilvl w:val="0"/>
+          <w:numId w:val="3"/>
+        </w:numPr>
+      </w:pPr>
+      <w:r>
         <w:t>Instead of throw std::runtime_error in code, make a static Logger class that does this</w:t>
+      </w:r>
+    </w:p>
+    <w:p/>
+    <w:p>
+      <w:r>
+        <w:t>Implement rule of 5</w:t>
+      </w:r>
+    </w:p>
+    <w:p>
+      <w:r>
+        <w:t xml:space="preserve">Check naming </w:t>
+      </w:r>
+    </w:p>
+    <w:p>
+      <w:r>
+        <w:t>Cleanup Data folder</w:t>
       </w:r>
     </w:p>
     <w:sectPr>
@@ -362,7 +394,7 @@
   <w:abstractNum w:abstractNumId="2" w15:restartNumberingAfterBreak="0">
     <w:nsid w:val="377F50A4"/>
     <w:multiLevelType w:val="hybridMultilevel"/>
-    <w:tmpl w:val="0B2C162A"/>
+    <w:tmpl w:val="E452CDC0"/>
     <w:lvl w:ilvl="0" w:tplc="04090001">
       <w:start w:val="1"/>
       <w:numFmt w:val="bullet"/>

</xml_diff>